<commit_message>
"register-github-account" exercise has been updated.
</commit_message>
<xml_diff>
--- a/lessons/vcs-github/exercises/register-github-account/downloads/create-githug-account.docx
+++ b/lessons/vcs-github/exercises/register-github-account/downloads/create-githug-account.docx
@@ -1,6 +1,6 @@
 
 <file path=word/document.xml><?xml version="1.0" encoding="utf-8"?>
-<w:document xmlns:wpc="http://schemas.microsoft.com/office/word/2010/wordprocessingCanvas" xmlns:cx="http://schemas.microsoft.com/office/drawing/2014/chartex" xmlns:cx1="http://schemas.microsoft.com/office/drawing/2015/9/8/chartex" xmlns:cx2="http://schemas.microsoft.com/office/drawing/2015/10/21/chartex" xmlns:cx3="http://schemas.microsoft.com/office/drawing/2016/5/9/chartex" xmlns:cx4="http://schemas.microsoft.com/office/drawing/2016/5/10/chartex" xmlns:cx5="http://schemas.microsoft.com/office/drawing/2016/5/11/chartex" xmlns:cx6="http://schemas.microsoft.com/office/drawing/2016/5/12/chartex" xmlns:cx7="http://schemas.microsoft.com/office/drawing/2016/5/13/chartex" xmlns:cx8="http://schemas.microsoft.com/office/drawing/2016/5/14/chartex" xmlns:mc="http://schemas.openxmlformats.org/markup-compatibility/2006" xmlns:aink="http://schemas.microsoft.com/office/drawing/2016/ink" xmlns:am3d="http://schemas.microsoft.com/office/drawing/2017/model3d" xmlns:o="urn:schemas-microsoft-com:office:office" xmlns:oel="http://schemas.microsoft.com/office/2019/extlst" xmlns:r="http://schemas.openxmlformats.org/officeDocument/2006/relationships" xmlns:m="http://schemas.openxmlformats.org/officeDocument/2006/math" xmlns:v="urn:schemas-microsoft-com:vml" xmlns:wp14="http://schemas.microsoft.com/office/word/2010/wordprocessingDrawing" xmlns:wp="http://schemas.openxmlformats.org/drawingml/2006/wordprocessingDrawing" xmlns:w10="urn:schemas-microsoft-com:office:word" xmlns:w="http://schemas.openxmlformats.org/wordprocessingml/2006/main" xmlns:w14="http://schemas.microsoft.com/office/word/2010/wordml" xmlns:w15="http://schemas.microsoft.com/office/word/2012/wordml" xmlns:w16cex="http://schemas.microsoft.com/office/word/2018/wordml/cex" xmlns:w16cid="http://schemas.microsoft.com/office/word/2016/wordml/cid" xmlns:w16="http://schemas.microsoft.com/office/word/2018/wordml" xmlns:w16sdtdh="http://schemas.microsoft.com/office/word/2020/wordml/sdtdatahash" xmlns:w16se="http://schemas.microsoft.com/office/word/2015/wordml/symex" xmlns:wpg="http://schemas.microsoft.com/office/word/2010/wordprocessingGroup" xmlns:wpi="http://schemas.microsoft.com/office/word/2010/wordprocessingInk" xmlns:wne="http://schemas.microsoft.com/office/word/2006/wordml" xmlns:wps="http://schemas.microsoft.com/office/word/2010/wordprocessingShape" mc:Ignorable="w14 w15 w16se w16cid w16 w16cex w16sdtdh wp14">
+<w:document xmlns:wpc="http://schemas.microsoft.com/office/word/2010/wordprocessingCanvas" xmlns:cx="http://schemas.microsoft.com/office/drawing/2014/chartex" xmlns:mc="http://schemas.openxmlformats.org/markup-compatibility/2006" xmlns:o="urn:schemas-microsoft-com:office:office" xmlns:r="http://schemas.openxmlformats.org/officeDocument/2006/relationships" xmlns:m="http://schemas.openxmlformats.org/officeDocument/2006/math" xmlns:v="urn:schemas-microsoft-com:vml" xmlns:wp14="http://schemas.microsoft.com/office/word/2010/wordprocessingDrawing" xmlns:wp="http://schemas.openxmlformats.org/drawingml/2006/wordprocessingDrawing" xmlns:w10="urn:schemas-microsoft-com:office:word" xmlns:w="http://schemas.openxmlformats.org/wordprocessingml/2006/main" xmlns:w14="http://schemas.microsoft.com/office/word/2010/wordml" xmlns:w15="http://schemas.microsoft.com/office/word/2012/wordml" xmlns:w16se="http://schemas.microsoft.com/office/word/2015/wordml/symex" xmlns:wpg="http://schemas.microsoft.com/office/word/2010/wordprocessingGroup" xmlns:wpi="http://schemas.microsoft.com/office/word/2010/wordprocessingInk" xmlns:wne="http://schemas.microsoft.com/office/word/2006/wordml" xmlns:wps="http://schemas.microsoft.com/office/word/2010/wordprocessingShape" mc:Ignorable="w14 w15 w16se wp14">
   <w:body>
     <w:p>
       <w:pPr>
@@ -80,6 +80,176 @@
           <w:szCs w:val="36"/>
           <w:lang w:val="ru-RU"/>
         </w:rPr>
+        <w:t>Упражнения, которые нужно пройти перед</w:t>
+      </w:r>
+      <w:r>
+        <w:rPr>
+          <w:rFonts w:ascii="Times New Roman" w:hAnsi="Times New Roman" w:cs="Times New Roman"/>
+          <w:b/>
+          <w:bCs/>
+          <w:sz w:val="36"/>
+          <w:szCs w:val="36"/>
+          <w:lang w:val="ru-RU"/>
+        </w:rPr>
+        <w:t xml:space="preserve"> </w:t>
+      </w:r>
+      <w:r>
+        <w:rPr>
+          <w:rFonts w:ascii="Times New Roman" w:hAnsi="Times New Roman" w:cs="Times New Roman"/>
+          <w:b/>
+          <w:bCs/>
+          <w:sz w:val="36"/>
+          <w:szCs w:val="36"/>
+          <w:lang w:val="ru-RU"/>
+        </w:rPr>
+        <w:t>этим</w:t>
+      </w:r>
+      <w:r>
+        <w:rPr>
+          <w:rFonts w:ascii="Times New Roman" w:hAnsi="Times New Roman" w:cs="Times New Roman"/>
+          <w:b/>
+          <w:bCs/>
+          <w:sz w:val="36"/>
+          <w:szCs w:val="36"/>
+          <w:lang w:val="ru-RU"/>
+        </w:rPr>
+        <w:t>.</w:t>
+      </w:r>
+    </w:p>
+    <w:p>
+      <w:pPr>
+        <w:jc w:val="both"/>
+        <w:rPr>
+          <w:rFonts w:ascii="Times New Roman" w:hAnsi="Times New Roman" w:cs="Times New Roman"/>
+          <w:sz w:val="28"/>
+          <w:szCs w:val="28"/>
+          <w:lang w:val="ru-RU"/>
+        </w:rPr>
+      </w:pPr>
+    </w:p>
+    <w:p>
+      <w:pPr>
+        <w:jc w:val="both"/>
+        <w:rPr>
+          <w:rFonts w:ascii="Times New Roman" w:hAnsi="Times New Roman" w:cs="Times New Roman"/>
+          <w:sz w:val="28"/>
+          <w:szCs w:val="28"/>
+          <w:lang w:val="ru-RU"/>
+        </w:rPr>
+      </w:pPr>
+      <w:r>
+        <w:rPr>
+          <w:rFonts w:ascii="Times New Roman" w:hAnsi="Times New Roman" w:cs="Times New Roman"/>
+          <w:sz w:val="28"/>
+          <w:szCs w:val="28"/>
+          <w:lang w:val="ru-RU"/>
+        </w:rPr>
+        <w:t>Нет</w:t>
+      </w:r>
+    </w:p>
+    <w:p>
+      <w:pPr>
+        <w:jc w:val="center"/>
+        <w:rPr>
+          <w:rFonts w:ascii="Times New Roman" w:hAnsi="Times New Roman" w:cs="Times New Roman"/>
+          <w:sz w:val="28"/>
+          <w:szCs w:val="28"/>
+          <w:lang w:val="ru-RU"/>
+        </w:rPr>
+      </w:pPr>
+    </w:p>
+    <w:p>
+      <w:pPr>
+        <w:jc w:val="center"/>
+        <w:rPr>
+          <w:rFonts w:ascii="Times New Roman" w:hAnsi="Times New Roman" w:cs="Times New Roman"/>
+          <w:sz w:val="28"/>
+          <w:szCs w:val="28"/>
+          <w:lang w:val="ru-RU"/>
+        </w:rPr>
+      </w:pPr>
+    </w:p>
+    <w:p>
+      <w:pPr>
+        <w:jc w:val="center"/>
+        <w:rPr>
+          <w:rFonts w:ascii="Times New Roman" w:hAnsi="Times New Roman" w:cs="Times New Roman"/>
+          <w:b/>
+          <w:bCs/>
+          <w:sz w:val="36"/>
+          <w:szCs w:val="36"/>
+          <w:lang w:val="ru-RU"/>
+        </w:rPr>
+      </w:pPr>
+      <w:r>
+        <w:rPr>
+          <w:rFonts w:ascii="Times New Roman" w:hAnsi="Times New Roman" w:cs="Times New Roman"/>
+          <w:b/>
+          <w:bCs/>
+          <w:sz w:val="36"/>
+          <w:szCs w:val="36"/>
+          <w:lang w:val="ru-RU"/>
+        </w:rPr>
+        <w:t>Цели упражнения.</w:t>
+      </w:r>
+    </w:p>
+    <w:p>
+      <w:pPr>
+        <w:pStyle w:val="ListParagraph"/>
+        <w:numPr>
+          <w:ilvl w:val="0"/>
+          <w:numId w:val="2"/>
+        </w:numPr>
+        <w:jc w:val="both"/>
+        <w:rPr>
+          <w:rFonts w:ascii="Times New Roman" w:hAnsi="Times New Roman" w:cs="Times New Roman"/>
+          <w:sz w:val="28"/>
+          <w:szCs w:val="28"/>
+          <w:lang w:val="ru-RU"/>
+        </w:rPr>
+      </w:pPr>
+      <w:r>
+        <w:rPr>
+          <w:rFonts w:ascii="Times New Roman" w:hAnsi="Times New Roman" w:cs="Times New Roman"/>
+          <w:sz w:val="28"/>
+          <w:szCs w:val="28"/>
+          <w:lang w:val="ru-RU"/>
+        </w:rPr>
+        <w:t>Единственная, но важная цель – войти в мир профессиональной разработки</w:t>
+      </w:r>
+    </w:p>
+    <w:p>
+      <w:pPr>
+        <w:jc w:val="center"/>
+        <w:rPr>
+          <w:rFonts w:ascii="Times New Roman" w:hAnsi="Times New Roman" w:cs="Times New Roman"/>
+          <w:sz w:val="28"/>
+          <w:szCs w:val="28"/>
+          <w:lang w:val="ru-RU"/>
+        </w:rPr>
+      </w:pPr>
+    </w:p>
+    <w:p>
+      <w:pPr>
+        <w:jc w:val="center"/>
+        <w:rPr>
+          <w:rFonts w:ascii="Times New Roman" w:hAnsi="Times New Roman" w:cs="Times New Roman"/>
+          <w:b/>
+          <w:bCs/>
+          <w:sz w:val="36"/>
+          <w:szCs w:val="36"/>
+          <w:lang w:val="ru-RU"/>
+        </w:rPr>
+      </w:pPr>
+      <w:r>
+        <w:rPr>
+          <w:rFonts w:ascii="Times New Roman" w:hAnsi="Times New Roman" w:cs="Times New Roman"/>
+          <w:b/>
+          <w:bCs/>
+          <w:sz w:val="36"/>
+          <w:szCs w:val="36"/>
+          <w:lang w:val="ru-RU"/>
+        </w:rPr>
         <w:t>Задание.</w:t>
       </w:r>
     </w:p>
@@ -111,12 +281,30 @@
           <w:szCs w:val="28"/>
           <w:lang w:val="ru-RU"/>
         </w:rPr>
-        <w:t xml:space="preserve">Создать аккаунт на сайте </w:t>
+        <w:t>Созда</w:t>
+      </w:r>
+      <w:r>
+        <w:rPr>
+          <w:rFonts w:ascii="Times New Roman" w:hAnsi="Times New Roman" w:cs="Times New Roman"/>
+          <w:sz w:val="28"/>
+          <w:szCs w:val="28"/>
+          <w:lang w:val="ru-RU"/>
+        </w:rPr>
+        <w:t>йте</w:t>
+      </w:r>
+      <w:r>
+        <w:rPr>
+          <w:rFonts w:ascii="Times New Roman" w:hAnsi="Times New Roman" w:cs="Times New Roman"/>
+          <w:sz w:val="28"/>
+          <w:szCs w:val="28"/>
+          <w:lang w:val="ru-RU"/>
+        </w:rPr>
+        <w:t xml:space="preserve"> аккаунт на сайте </w:t>
       </w:r>
       <w:hyperlink r:id="rId5" w:history="1">
         <w:r>
           <w:rPr>
-            <w:rStyle w:val="a3"/>
+            <w:rStyle w:val="Hyperlink"/>
             <w:rFonts w:ascii="Times New Roman" w:hAnsi="Times New Roman" w:cs="Times New Roman"/>
             <w:sz w:val="28"/>
             <w:szCs w:val="28"/>
@@ -126,7 +314,7 @@
         </w:r>
         <w:r>
           <w:rPr>
-            <w:rStyle w:val="a3"/>
+            <w:rStyle w:val="Hyperlink"/>
             <w:rFonts w:ascii="Times New Roman" w:hAnsi="Times New Roman" w:cs="Times New Roman"/>
             <w:sz w:val="28"/>
             <w:szCs w:val="28"/>
@@ -134,10 +322,9 @@
           </w:rPr>
           <w:t>://</w:t>
         </w:r>
-        <w:proofErr w:type="spellStart"/>
         <w:r>
           <w:rPr>
-            <w:rStyle w:val="a3"/>
+            <w:rStyle w:val="Hyperlink"/>
             <w:rFonts w:ascii="Times New Roman" w:hAnsi="Times New Roman" w:cs="Times New Roman"/>
             <w:sz w:val="28"/>
             <w:szCs w:val="28"/>
@@ -145,10 +332,9 @@
           </w:rPr>
           <w:t>github</w:t>
         </w:r>
-        <w:proofErr w:type="spellEnd"/>
         <w:r>
           <w:rPr>
-            <w:rStyle w:val="a3"/>
+            <w:rStyle w:val="Hyperlink"/>
             <w:rFonts w:ascii="Times New Roman" w:hAnsi="Times New Roman" w:cs="Times New Roman"/>
             <w:sz w:val="28"/>
             <w:szCs w:val="28"/>
@@ -158,7 +344,7 @@
         </w:r>
         <w:r>
           <w:rPr>
-            <w:rStyle w:val="a3"/>
+            <w:rStyle w:val="Hyperlink"/>
             <w:rFonts w:ascii="Times New Roman" w:hAnsi="Times New Roman" w:cs="Times New Roman"/>
             <w:sz w:val="28"/>
             <w:szCs w:val="28"/>
@@ -181,6 +367,17 @@
     </w:p>
     <w:p>
       <w:pPr>
+        <w:jc w:val="both"/>
+        <w:rPr>
+          <w:rFonts w:ascii="Times New Roman" w:hAnsi="Times New Roman" w:cs="Times New Roman"/>
+          <w:sz w:val="28"/>
+          <w:szCs w:val="28"/>
+          <w:lang w:val="ru-RU"/>
+        </w:rPr>
+      </w:pPr>
+    </w:p>
+    <w:p>
+      <w:pPr>
         <w:jc w:val="center"/>
         <w:rPr>
           <w:rFonts w:ascii="Times New Roman" w:hAnsi="Times New Roman" w:cs="Times New Roman"/>
@@ -200,34 +397,9 @@
           <w:szCs w:val="36"/>
           <w:lang w:val="ru-RU"/>
         </w:rPr>
-        <w:t>Цели упражнения.</w:t>
-      </w:r>
-    </w:p>
-    <w:p>
-      <w:pPr>
-        <w:jc w:val="both"/>
-        <w:rPr>
-          <w:rFonts w:ascii="Times New Roman" w:hAnsi="Times New Roman" w:cs="Times New Roman"/>
-          <w:sz w:val="28"/>
-          <w:szCs w:val="28"/>
-          <w:lang w:val="ru-RU"/>
-        </w:rPr>
-      </w:pPr>
-    </w:p>
-    <w:p>
-      <w:pPr>
-        <w:jc w:val="both"/>
-        <w:rPr>
-          <w:rFonts w:ascii="Times New Roman" w:hAnsi="Times New Roman" w:cs="Times New Roman"/>
-          <w:sz w:val="28"/>
-          <w:szCs w:val="28"/>
-          <w:lang w:val="ru-RU"/>
-        </w:rPr>
-      </w:pPr>
-    </w:p>
-    <w:p>
-      <w:pPr>
-        <w:jc w:val="center"/>
+        <w:t>Зачем нужно это упражнение?</w:t>
+      </w:r>
+      <w:r>
         <w:rPr>
           <w:rFonts w:ascii="Times New Roman" w:hAnsi="Times New Roman" w:cs="Times New Roman"/>
           <w:b/>
@@ -236,9 +408,94 @@
           <w:szCs w:val="36"/>
           <w:lang w:val="ru-RU"/>
         </w:rPr>
-      </w:pPr>
-      <w:bookmarkStart w:id="0" w:name="_Hlk34099283"/>
-      <w:r>
+        <w:t xml:space="preserve"> Пояснения.</w:t>
+      </w:r>
+    </w:p>
+    <w:p>
+      <w:pPr>
+        <w:jc w:val="both"/>
+        <w:rPr>
+          <w:rFonts w:ascii="Times New Roman" w:hAnsi="Times New Roman" w:cs="Times New Roman"/>
+          <w:sz w:val="28"/>
+          <w:szCs w:val="28"/>
+          <w:lang w:val="ru-RU"/>
+        </w:rPr>
+      </w:pPr>
+    </w:p>
+    <w:p>
+      <w:pPr>
+        <w:jc w:val="both"/>
+        <w:rPr>
+          <w:rFonts w:ascii="Times New Roman" w:hAnsi="Times New Roman" w:cs="Times New Roman"/>
+          <w:sz w:val="28"/>
+          <w:szCs w:val="28"/>
+          <w:lang w:val="ru-RU"/>
+        </w:rPr>
+      </w:pPr>
+      <w:r>
+        <w:rPr>
+          <w:rFonts w:ascii="Times New Roman" w:hAnsi="Times New Roman" w:cs="Times New Roman"/>
+          <w:sz w:val="28"/>
+          <w:szCs w:val="28"/>
+          <w:lang w:val="ru-RU"/>
+        </w:rPr>
+        <w:t>Ну придумай что-нибудь</w:t>
+      </w:r>
+      <w:r>
+        <w:rPr>
+          <w:rFonts w:ascii="Times New Roman" w:hAnsi="Times New Roman" w:cs="Times New Roman"/>
+          <w:sz w:val="28"/>
+          <w:szCs w:val="28"/>
+          <w:lang w:val="ru-RU"/>
+        </w:rPr>
+        <w:t xml:space="preserve"> </w:t>
+      </w:r>
+      <w:r>
+        <w:rPr>
+          <w:rFonts w:ascii="Times New Roman" w:hAnsi="Times New Roman" w:cs="Times New Roman"/>
+          <w:sz w:val="28"/>
+          <w:szCs w:val="28"/>
+          <w:lang w:val="ru-RU"/>
+        </w:rPr>
+        <w:t>пафосное</w:t>
+      </w:r>
+      <w:bookmarkStart w:id="0" w:name="_GoBack"/>
+      <w:bookmarkEnd w:id="0"/>
+      <w:r>
+        <w:rPr>
+          <w:rFonts w:ascii="Times New Roman" w:hAnsi="Times New Roman" w:cs="Times New Roman"/>
+          <w:sz w:val="28"/>
+          <w:szCs w:val="28"/>
+          <w:lang w:val="ru-RU"/>
+        </w:rPr>
+        <w:t>.</w:t>
+      </w:r>
+    </w:p>
+    <w:p>
+      <w:pPr>
+        <w:jc w:val="both"/>
+        <w:rPr>
+          <w:rFonts w:ascii="Times New Roman" w:hAnsi="Times New Roman" w:cs="Times New Roman"/>
+          <w:sz w:val="28"/>
+          <w:szCs w:val="28"/>
+          <w:lang w:val="ru-RU"/>
+        </w:rPr>
+      </w:pPr>
+    </w:p>
+    <w:p>
+      <w:pPr>
+        <w:jc w:val="both"/>
+        <w:rPr>
+          <w:rFonts w:ascii="Times New Roman" w:hAnsi="Times New Roman" w:cs="Times New Roman"/>
+          <w:sz w:val="28"/>
+          <w:szCs w:val="28"/>
+          <w:lang w:val="ru-RU"/>
+        </w:rPr>
+      </w:pPr>
+    </w:p>
+    <w:p>
+      <w:pPr>
+        <w:jc w:val="center"/>
         <w:rPr>
           <w:rFonts w:ascii="Times New Roman" w:hAnsi="Times New Roman" w:cs="Times New Roman"/>
           <w:b/>
@@ -247,55 +504,9 @@
           <w:szCs w:val="36"/>
           <w:lang w:val="ru-RU"/>
         </w:rPr>
-        <w:t>Ограничения по версиям используемого ПО.</w:t>
-      </w:r>
-    </w:p>
-    <w:bookmarkEnd w:id="0"/>
-    <w:p>
-      <w:pPr>
-        <w:jc w:val="both"/>
-        <w:rPr>
-          <w:rFonts w:ascii="Times New Roman" w:hAnsi="Times New Roman" w:cs="Times New Roman"/>
-          <w:sz w:val="28"/>
-          <w:szCs w:val="28"/>
-          <w:lang w:val="ru-RU"/>
-        </w:rPr>
-      </w:pPr>
-    </w:p>
-    <w:p>
-      <w:pPr>
-        <w:jc w:val="both"/>
-        <w:rPr>
-          <w:rFonts w:ascii="Times New Roman" w:hAnsi="Times New Roman" w:cs="Times New Roman"/>
-          <w:sz w:val="28"/>
-          <w:szCs w:val="28"/>
-          <w:lang w:val="ru-RU"/>
-        </w:rPr>
-      </w:pPr>
-      <w:r>
-        <w:rPr>
-          <w:rFonts w:ascii="Times New Roman" w:hAnsi="Times New Roman" w:cs="Times New Roman"/>
-          <w:sz w:val="28"/>
-          <w:szCs w:val="28"/>
-          <w:lang w:val="ru-RU"/>
-        </w:rPr>
-        <w:t>Ограничений нет</w:t>
-      </w:r>
-    </w:p>
-    <w:p>
-      <w:pPr>
-        <w:jc w:val="both"/>
-        <w:rPr>
-          <w:rFonts w:ascii="Times New Roman" w:hAnsi="Times New Roman" w:cs="Times New Roman"/>
-          <w:sz w:val="28"/>
-          <w:szCs w:val="28"/>
-          <w:lang w:val="ru-RU"/>
-        </w:rPr>
-      </w:pPr>
-    </w:p>
-    <w:p>
-      <w:pPr>
-        <w:jc w:val="center"/>
+      </w:pPr>
+      <w:bookmarkStart w:id="1" w:name="_Hlk34099283"/>
+      <w:r>
         <w:rPr>
           <w:rFonts w:ascii="Times New Roman" w:hAnsi="Times New Roman" w:cs="Times New Roman"/>
           <w:b/>
@@ -304,7 +515,8 @@
           <w:szCs w:val="36"/>
           <w:lang w:val="ru-RU"/>
         </w:rPr>
-      </w:pPr>
+        <w:t>Ограничения по версиям ПО</w:t>
+      </w:r>
       <w:r>
         <w:rPr>
           <w:rFonts w:ascii="Times New Roman" w:hAnsi="Times New Roman" w:cs="Times New Roman"/>
@@ -314,54 +526,9 @@
           <w:szCs w:val="36"/>
           <w:lang w:val="ru-RU"/>
         </w:rPr>
-        <w:t>Упражнения, которые нужно пройти перед выполнением данного.</w:t>
-      </w:r>
-    </w:p>
-    <w:p>
-      <w:pPr>
-        <w:jc w:val="both"/>
-        <w:rPr>
-          <w:rFonts w:ascii="Times New Roman" w:hAnsi="Times New Roman" w:cs="Times New Roman"/>
-          <w:sz w:val="28"/>
-          <w:szCs w:val="28"/>
-          <w:lang w:val="ru-RU"/>
-        </w:rPr>
-      </w:pPr>
-    </w:p>
-    <w:p>
-      <w:pPr>
-        <w:jc w:val="both"/>
-        <w:rPr>
-          <w:rFonts w:ascii="Times New Roman" w:hAnsi="Times New Roman" w:cs="Times New Roman"/>
-          <w:sz w:val="28"/>
-          <w:szCs w:val="28"/>
-          <w:lang w:val="ru-RU"/>
-        </w:rPr>
-      </w:pPr>
-      <w:r>
-        <w:rPr>
-          <w:rFonts w:ascii="Times New Roman" w:hAnsi="Times New Roman" w:cs="Times New Roman"/>
-          <w:sz w:val="28"/>
-          <w:szCs w:val="28"/>
-          <w:lang w:val="ru-RU"/>
-        </w:rPr>
-        <w:t>Нет</w:t>
-      </w:r>
-    </w:p>
-    <w:p>
-      <w:pPr>
-        <w:jc w:val="both"/>
-        <w:rPr>
-          <w:rFonts w:ascii="Times New Roman" w:hAnsi="Times New Roman" w:cs="Times New Roman"/>
-          <w:sz w:val="28"/>
-          <w:szCs w:val="28"/>
-          <w:lang w:val="ru-RU"/>
-        </w:rPr>
-      </w:pPr>
-    </w:p>
-    <w:p>
-      <w:pPr>
-        <w:jc w:val="center"/>
+        <w:t xml:space="preserve"> и библиотек</w:t>
+      </w:r>
+      <w:r>
         <w:rPr>
           <w:rFonts w:ascii="Times New Roman" w:hAnsi="Times New Roman" w:cs="Times New Roman"/>
           <w:b/>
@@ -370,93 +537,40 @@
           <w:szCs w:val="36"/>
           <w:lang w:val="ru-RU"/>
         </w:rPr>
-      </w:pPr>
-      <w:r>
-        <w:rPr>
-          <w:rFonts w:ascii="Times New Roman" w:hAnsi="Times New Roman" w:cs="Times New Roman"/>
-          <w:b/>
-          <w:bCs/>
-          <w:sz w:val="36"/>
-          <w:szCs w:val="36"/>
-          <w:lang w:val="ru-RU"/>
-        </w:rPr>
-        <w:t>Зачем нужно это упражнение?</w:t>
-      </w:r>
-      <w:r>
-        <w:rPr>
-          <w:rFonts w:ascii="Times New Roman" w:hAnsi="Times New Roman" w:cs="Times New Roman"/>
-          <w:b/>
-          <w:bCs/>
-          <w:sz w:val="36"/>
-          <w:szCs w:val="36"/>
-          <w:lang w:val="ru-RU"/>
-        </w:rPr>
-        <w:t xml:space="preserve"> Пояснения.</w:t>
-      </w:r>
-    </w:p>
-    <w:p>
-      <w:pPr>
-        <w:jc w:val="both"/>
-        <w:rPr>
-          <w:rFonts w:ascii="Times New Roman" w:hAnsi="Times New Roman" w:cs="Times New Roman"/>
-          <w:sz w:val="28"/>
-          <w:szCs w:val="28"/>
-          <w:lang w:val="ru-RU"/>
-        </w:rPr>
-      </w:pPr>
-    </w:p>
-    <w:p>
-      <w:pPr>
-        <w:jc w:val="both"/>
-        <w:rPr>
-          <w:rFonts w:ascii="Times New Roman" w:hAnsi="Times New Roman" w:cs="Times New Roman"/>
-          <w:sz w:val="28"/>
-          <w:szCs w:val="28"/>
-          <w:lang w:val="ru-RU"/>
-        </w:rPr>
-      </w:pPr>
-      <w:r>
-        <w:rPr>
-          <w:rFonts w:ascii="Times New Roman" w:hAnsi="Times New Roman" w:cs="Times New Roman"/>
-          <w:sz w:val="28"/>
-          <w:szCs w:val="28"/>
-          <w:lang w:val="ru-RU"/>
-        </w:rPr>
-        <w:t>Ну придумай что-нибудь.</w:t>
-      </w:r>
-    </w:p>
-    <w:p>
-      <w:pPr>
-        <w:jc w:val="both"/>
-        <w:rPr>
-          <w:rFonts w:ascii="Times New Roman" w:hAnsi="Times New Roman" w:cs="Times New Roman"/>
-          <w:sz w:val="28"/>
-          <w:szCs w:val="28"/>
-          <w:lang w:val="ru-RU"/>
-        </w:rPr>
-      </w:pPr>
-    </w:p>
-    <w:p>
-      <w:pPr>
-        <w:jc w:val="both"/>
-        <w:rPr>
-          <w:rFonts w:ascii="Times New Roman" w:hAnsi="Times New Roman" w:cs="Times New Roman"/>
-          <w:sz w:val="28"/>
-          <w:szCs w:val="28"/>
-          <w:lang w:val="ru-RU"/>
-        </w:rPr>
-      </w:pPr>
-    </w:p>
-    <w:p>
-      <w:pPr>
-        <w:jc w:val="both"/>
-        <w:rPr>
-          <w:rFonts w:ascii="Times New Roman" w:hAnsi="Times New Roman" w:cs="Times New Roman"/>
-          <w:sz w:val="28"/>
-          <w:szCs w:val="28"/>
-          <w:lang w:val="ru-RU"/>
-        </w:rPr>
-      </w:pPr>
+        <w:t>.</w:t>
+      </w:r>
+    </w:p>
+    <w:bookmarkEnd w:id="1"/>
+    <w:p>
+      <w:pPr>
+        <w:jc w:val="both"/>
+        <w:rPr>
+          <w:rFonts w:ascii="Times New Roman" w:hAnsi="Times New Roman" w:cs="Times New Roman"/>
+          <w:sz w:val="28"/>
+          <w:szCs w:val="28"/>
+          <w:lang w:val="ru-RU"/>
+        </w:rPr>
+      </w:pPr>
+    </w:p>
+    <w:p>
+      <w:pPr>
+        <w:jc w:val="both"/>
+        <w:rPr>
+          <w:rFonts w:ascii="Times New Roman" w:hAnsi="Times New Roman" w:cs="Times New Roman"/>
+          <w:sz w:val="28"/>
+          <w:szCs w:val="28"/>
+          <w:lang w:val="ru-RU"/>
+        </w:rPr>
+      </w:pPr>
+      <w:r>
+        <w:rPr>
+          <w:rFonts w:ascii="Times New Roman" w:hAnsi="Times New Roman" w:cs="Times New Roman"/>
+          <w:sz w:val="28"/>
+          <w:szCs w:val="28"/>
+          <w:lang w:val="ru-RU"/>
+        </w:rPr>
+        <w:t>Без ограничений.</w:t>
+      </w:r>
     </w:p>
     <w:p>
       <w:pPr>
@@ -593,7 +707,7 @@
       <w:hyperlink r:id="rId6" w:history="1">
         <w:r>
           <w:rPr>
-            <w:rStyle w:val="a3"/>
+            <w:rStyle w:val="Hyperlink"/>
             <w:rFonts w:ascii="Times New Roman" w:hAnsi="Times New Roman" w:cs="Times New Roman"/>
             <w:bCs/>
             <w:sz w:val="28"/>
@@ -1458,7 +1572,7 @@
       <w:hyperlink r:id="rId7" w:history="1">
         <w:r>
           <w:rPr>
-            <w:rStyle w:val="a3"/>
+            <w:rStyle w:val="Hyperlink"/>
             <w:rFonts w:ascii="Times New Roman" w:hAnsi="Times New Roman" w:cs="Times New Roman"/>
             <w:bCs/>
             <w:sz w:val="28"/>
@@ -1494,7 +1608,7 @@
       <w:hyperlink r:id="rId8" w:history="1">
         <w:r>
           <w:rPr>
-            <w:rStyle w:val="a3"/>
+            <w:rStyle w:val="Hyperlink"/>
             <w:rFonts w:ascii="Times New Roman" w:hAnsi="Times New Roman" w:cs="Times New Roman"/>
             <w:bCs/>
             <w:sz w:val="28"/>
@@ -1533,7 +1647,7 @@
           <w:noProof/>
           <w:sz w:val="28"/>
           <w:szCs w:val="28"/>
-          <w:lang w:val="ru-RU"/>
+          <w:lang w:val="en-US"/>
         </w:rPr>
         <w:drawing>
           <wp:inline distT="0" distB="0" distL="0" distR="0" wp14:anchorId="32978EF6" wp14:editId="165723FB">
@@ -1912,7 +2026,7 @@
           <w:noProof/>
           <w:sz w:val="28"/>
           <w:szCs w:val="28"/>
-          <w:lang w:val="ru-RU"/>
+          <w:lang w:val="en-US"/>
         </w:rPr>
         <w:drawing>
           <wp:inline distT="0" distB="0" distL="0" distR="0" wp14:anchorId="67F33C54" wp14:editId="6547C0AD">
@@ -1996,7 +2110,7 @@
           <w:noProof/>
           <w:sz w:val="28"/>
           <w:szCs w:val="28"/>
-          <w:lang w:val="ru-RU"/>
+          <w:lang w:val="en-US"/>
         </w:rPr>
         <w:drawing>
           <wp:inline distT="0" distB="0" distL="0" distR="0" wp14:anchorId="3296AD3A" wp14:editId="66D1F318">
@@ -2052,27 +2166,7 @@
           <w:szCs w:val="28"/>
           <w:lang w:val="ru-RU"/>
         </w:rPr>
-        <w:t xml:space="preserve">Накидай пафоса по теме – и вот здесь надо решить – к какой почте я </w:t>
-      </w:r>
-      <w:proofErr w:type="spellStart"/>
-      <w:r>
-        <w:rPr>
-          <w:rFonts w:ascii="Times New Roman" w:hAnsi="Times New Roman" w:cs="Times New Roman"/>
-          <w:sz w:val="28"/>
-          <w:szCs w:val="28"/>
-          <w:lang w:val="ru-RU"/>
-        </w:rPr>
-        <w:t>привежу</w:t>
-      </w:r>
-      <w:proofErr w:type="spellEnd"/>
-      <w:r>
-        <w:rPr>
-          <w:rFonts w:ascii="Times New Roman" w:hAnsi="Times New Roman" w:cs="Times New Roman"/>
-          <w:sz w:val="28"/>
-          <w:szCs w:val="28"/>
-          <w:lang w:val="ru-RU"/>
-        </w:rPr>
-        <w:t xml:space="preserve"> страницу!</w:t>
+        <w:t>Накидай пафоса по теме – и вот здесь надо решить – к какой почте я привежу страницу!</w:t>
       </w:r>
     </w:p>
     <w:p>
@@ -2247,7 +2341,7 @@
     </w:p>
     <w:p>
       <w:pPr>
-        <w:pStyle w:val="a5"/>
+        <w:pStyle w:val="ListParagraph"/>
         <w:numPr>
           <w:ilvl w:val="0"/>
           <w:numId w:val="1"/>
@@ -2260,30 +2354,19 @@
           <w:lang w:val="ru-RU"/>
         </w:rPr>
       </w:pPr>
-      <w:proofErr w:type="spellStart"/>
-      <w:r>
-        <w:rPr>
-          <w:rFonts w:ascii="Times New Roman" w:hAnsi="Times New Roman" w:cs="Times New Roman"/>
-          <w:sz w:val="28"/>
-          <w:szCs w:val="28"/>
-          <w:lang w:val="ru-RU"/>
-        </w:rPr>
-        <w:t>Гитхаб</w:t>
-      </w:r>
-      <w:proofErr w:type="spellEnd"/>
-      <w:r>
-        <w:rPr>
-          <w:rFonts w:ascii="Times New Roman" w:hAnsi="Times New Roman" w:cs="Times New Roman"/>
-          <w:sz w:val="28"/>
-          <w:szCs w:val="28"/>
-          <w:lang w:val="ru-RU"/>
-        </w:rPr>
-        <w:t xml:space="preserve"> – это не просто сайт</w:t>
-      </w:r>
-    </w:p>
-    <w:p>
-      <w:pPr>
-        <w:pStyle w:val="a5"/>
+      <w:r>
+        <w:rPr>
+          <w:rFonts w:ascii="Times New Roman" w:hAnsi="Times New Roman" w:cs="Times New Roman"/>
+          <w:sz w:val="28"/>
+          <w:szCs w:val="28"/>
+          <w:lang w:val="ru-RU"/>
+        </w:rPr>
+        <w:t>Гитхаб – это не просто сайт</w:t>
+      </w:r>
+    </w:p>
+    <w:p>
+      <w:pPr>
+        <w:pStyle w:val="ListParagraph"/>
         <w:numPr>
           <w:ilvl w:val="0"/>
           <w:numId w:val="1"/>
@@ -2303,43 +2386,12 @@
           <w:szCs w:val="28"/>
           <w:lang w:val="ru-RU"/>
         </w:rPr>
-        <w:t xml:space="preserve">На </w:t>
-      </w:r>
-      <w:proofErr w:type="spellStart"/>
-      <w:r>
-        <w:rPr>
-          <w:rFonts w:ascii="Times New Roman" w:hAnsi="Times New Roman" w:cs="Times New Roman"/>
-          <w:sz w:val="28"/>
-          <w:szCs w:val="28"/>
-          <w:lang w:val="ru-RU"/>
-        </w:rPr>
-        <w:t>гитхабе</w:t>
-      </w:r>
-      <w:proofErr w:type="spellEnd"/>
-      <w:r>
-        <w:rPr>
-          <w:rFonts w:ascii="Times New Roman" w:hAnsi="Times New Roman" w:cs="Times New Roman"/>
-          <w:sz w:val="28"/>
-          <w:szCs w:val="28"/>
-          <w:lang w:val="ru-RU"/>
-        </w:rPr>
-        <w:t xml:space="preserve"> вы не регистрируетесь между делом в метро, чтобы получить </w:t>
-      </w:r>
-      <w:proofErr w:type="spellStart"/>
-      <w:r>
-        <w:rPr>
-          <w:rFonts w:ascii="Times New Roman" w:hAnsi="Times New Roman" w:cs="Times New Roman"/>
-          <w:sz w:val="28"/>
-          <w:szCs w:val="28"/>
-          <w:lang w:val="ru-RU"/>
-        </w:rPr>
-        <w:t>промокод</w:t>
-      </w:r>
-      <w:proofErr w:type="spellEnd"/>
-    </w:p>
-    <w:p>
-      <w:pPr>
-        <w:pStyle w:val="a5"/>
+        <w:t>На гитхабе вы не регистрируетесь между делом в метро, чтобы получить промокод</w:t>
+      </w:r>
+    </w:p>
+    <w:p>
+      <w:pPr>
+        <w:pStyle w:val="ListParagraph"/>
         <w:numPr>
           <w:ilvl w:val="0"/>
           <w:numId w:val="1"/>
@@ -2352,30 +2404,19 @@
           <w:lang w:val="ru-RU"/>
         </w:rPr>
       </w:pPr>
-      <w:proofErr w:type="spellStart"/>
-      <w:r>
-        <w:rPr>
-          <w:rFonts w:ascii="Times New Roman" w:hAnsi="Times New Roman" w:cs="Times New Roman"/>
-          <w:sz w:val="28"/>
-          <w:szCs w:val="28"/>
-          <w:lang w:val="ru-RU"/>
-        </w:rPr>
-        <w:t>Гитхаб</w:t>
-      </w:r>
-      <w:proofErr w:type="spellEnd"/>
-      <w:r>
-        <w:rPr>
-          <w:rFonts w:ascii="Times New Roman" w:hAnsi="Times New Roman" w:cs="Times New Roman"/>
-          <w:sz w:val="28"/>
-          <w:szCs w:val="28"/>
-          <w:lang w:val="ru-RU"/>
-        </w:rPr>
-        <w:t xml:space="preserve"> – это сайт, где вы покажете свой код!</w:t>
-      </w:r>
-    </w:p>
-    <w:p>
-      <w:pPr>
-        <w:pStyle w:val="a5"/>
+      <w:r>
+        <w:rPr>
+          <w:rFonts w:ascii="Times New Roman" w:hAnsi="Times New Roman" w:cs="Times New Roman"/>
+          <w:sz w:val="28"/>
+          <w:szCs w:val="28"/>
+          <w:lang w:val="ru-RU"/>
+        </w:rPr>
+        <w:t>Гитхаб – это сайт, где вы покажете свой код!</w:t>
+      </w:r>
+    </w:p>
+    <w:p>
+      <w:pPr>
+        <w:pStyle w:val="ListParagraph"/>
         <w:numPr>
           <w:ilvl w:val="0"/>
           <w:numId w:val="1"/>
@@ -2388,30 +2429,19 @@
           <w:lang w:val="ru-RU"/>
         </w:rPr>
       </w:pPr>
-      <w:proofErr w:type="spellStart"/>
-      <w:r>
-        <w:rPr>
-          <w:rFonts w:ascii="Times New Roman" w:hAnsi="Times New Roman" w:cs="Times New Roman"/>
-          <w:sz w:val="28"/>
-          <w:szCs w:val="28"/>
-          <w:lang w:val="ru-RU"/>
-        </w:rPr>
-        <w:t>Гитхаб</w:t>
-      </w:r>
-      <w:proofErr w:type="spellEnd"/>
-      <w:r>
-        <w:rPr>
-          <w:rFonts w:ascii="Times New Roman" w:hAnsi="Times New Roman" w:cs="Times New Roman"/>
-          <w:sz w:val="28"/>
-          <w:szCs w:val="28"/>
-          <w:lang w:val="ru-RU"/>
-        </w:rPr>
-        <w:t xml:space="preserve"> – это ваша главная социальная сеть</w:t>
-      </w:r>
-    </w:p>
-    <w:p>
-      <w:pPr>
-        <w:pStyle w:val="a5"/>
+      <w:r>
+        <w:rPr>
+          <w:rFonts w:ascii="Times New Roman" w:hAnsi="Times New Roman" w:cs="Times New Roman"/>
+          <w:sz w:val="28"/>
+          <w:szCs w:val="28"/>
+          <w:lang w:val="ru-RU"/>
+        </w:rPr>
+        <w:t>Гитхаб – это ваша главная социальная сеть</w:t>
+      </w:r>
+    </w:p>
+    <w:p>
+      <w:pPr>
+        <w:pStyle w:val="ListParagraph"/>
         <w:numPr>
           <w:ilvl w:val="0"/>
           <w:numId w:val="1"/>
@@ -2424,30 +2454,19 @@
           <w:lang w:val="ru-RU"/>
         </w:rPr>
       </w:pPr>
-      <w:proofErr w:type="spellStart"/>
-      <w:r>
-        <w:rPr>
-          <w:rFonts w:ascii="Times New Roman" w:hAnsi="Times New Roman" w:cs="Times New Roman"/>
-          <w:sz w:val="28"/>
-          <w:szCs w:val="28"/>
-          <w:lang w:val="ru-RU"/>
-        </w:rPr>
-        <w:t>Гитхаб</w:t>
-      </w:r>
-      <w:proofErr w:type="spellEnd"/>
-      <w:r>
-        <w:rPr>
-          <w:rFonts w:ascii="Times New Roman" w:hAnsi="Times New Roman" w:cs="Times New Roman"/>
-          <w:sz w:val="28"/>
-          <w:szCs w:val="28"/>
-          <w:lang w:val="ru-RU"/>
-        </w:rPr>
-        <w:t xml:space="preserve"> – это ваша будущая карьера!</w:t>
-      </w:r>
-    </w:p>
-    <w:p>
-      <w:pPr>
-        <w:pStyle w:val="a5"/>
+      <w:r>
+        <w:rPr>
+          <w:rFonts w:ascii="Times New Roman" w:hAnsi="Times New Roman" w:cs="Times New Roman"/>
+          <w:sz w:val="28"/>
+          <w:szCs w:val="28"/>
+          <w:lang w:val="ru-RU"/>
+        </w:rPr>
+        <w:t>Гитхаб – это ваша будущая карьера!</w:t>
+      </w:r>
+    </w:p>
+    <w:p>
+      <w:pPr>
+        <w:pStyle w:val="ListParagraph"/>
         <w:numPr>
           <w:ilvl w:val="0"/>
           <w:numId w:val="1"/>
@@ -2472,7 +2491,7 @@
     </w:p>
     <w:p>
       <w:pPr>
-        <w:pStyle w:val="a5"/>
+        <w:pStyle w:val="ListParagraph"/>
         <w:numPr>
           <w:ilvl w:val="0"/>
           <w:numId w:val="1"/>
@@ -2605,7 +2624,7 @@
           <w:noProof/>
           <w:sz w:val="28"/>
           <w:szCs w:val="28"/>
-          <w:lang w:val="ru-RU"/>
+          <w:lang w:val="en-US"/>
         </w:rPr>
         <w:drawing>
           <wp:inline distT="0" distB="0" distL="0" distR="0" wp14:anchorId="17DDB9D6" wp14:editId="4DEC253D">
@@ -2852,7 +2871,7 @@
           <w:noProof/>
           <w:sz w:val="28"/>
           <w:szCs w:val="28"/>
-          <w:lang w:val="ru-RU"/>
+          <w:lang w:val="en-US"/>
         </w:rPr>
         <w:drawing>
           <wp:inline distT="0" distB="0" distL="0" distR="0" wp14:anchorId="404180DD" wp14:editId="6168D035">
@@ -3196,65 +3215,14 @@
         </w:rPr>
         <w:t>Обрати внимание на фразу «</w:t>
       </w:r>
-      <w:proofErr w:type="spellStart"/>
-      <w:r>
-        <w:rPr>
-          <w:rFonts w:ascii="Times New Roman" w:hAnsi="Times New Roman" w:cs="Times New Roman"/>
-          <w:sz w:val="28"/>
-          <w:szCs w:val="28"/>
-          <w:lang w:val="ru-RU"/>
-        </w:rPr>
-        <w:t>skills-storadge</w:t>
-      </w:r>
-      <w:proofErr w:type="spellEnd"/>
-      <w:r>
-        <w:rPr>
-          <w:rFonts w:ascii="Times New Roman" w:hAnsi="Times New Roman" w:cs="Times New Roman"/>
-          <w:sz w:val="28"/>
-          <w:szCs w:val="28"/>
-          <w:lang w:val="ru-RU"/>
-        </w:rPr>
-        <w:t xml:space="preserve"> </w:t>
-      </w:r>
-      <w:proofErr w:type="spellStart"/>
-      <w:r>
-        <w:rPr>
-          <w:rFonts w:ascii="Times New Roman" w:hAnsi="Times New Roman" w:cs="Times New Roman"/>
-          <w:sz w:val="28"/>
-          <w:szCs w:val="28"/>
-          <w:lang w:val="ru-RU"/>
-        </w:rPr>
-        <w:t>is</w:t>
-      </w:r>
-      <w:proofErr w:type="spellEnd"/>
-      <w:r>
-        <w:rPr>
-          <w:rFonts w:ascii="Times New Roman" w:hAnsi="Times New Roman" w:cs="Times New Roman"/>
-          <w:sz w:val="28"/>
-          <w:szCs w:val="28"/>
-          <w:lang w:val="ru-RU"/>
-        </w:rPr>
-        <w:t xml:space="preserve"> </w:t>
-      </w:r>
-      <w:proofErr w:type="spellStart"/>
-      <w:r>
-        <w:rPr>
-          <w:rFonts w:ascii="Times New Roman" w:hAnsi="Times New Roman" w:cs="Times New Roman"/>
-          <w:sz w:val="28"/>
-          <w:szCs w:val="28"/>
-          <w:lang w:val="ru-RU"/>
-        </w:rPr>
-        <w:t>available</w:t>
-      </w:r>
-      <w:proofErr w:type="spellEnd"/>
-      <w:r>
-        <w:rPr>
-          <w:rFonts w:ascii="Times New Roman" w:hAnsi="Times New Roman" w:cs="Times New Roman"/>
-          <w:sz w:val="28"/>
-          <w:szCs w:val="28"/>
-          <w:lang w:val="ru-RU"/>
-        </w:rPr>
-        <w:t>.</w:t>
+      <w:r>
+        <w:rPr>
+          <w:rFonts w:ascii="Times New Roman" w:hAnsi="Times New Roman" w:cs="Times New Roman"/>
+          <w:sz w:val="28"/>
+          <w:szCs w:val="28"/>
+          <w:lang w:val="ru-RU"/>
+        </w:rPr>
+        <w:t>skills-storadge is available.</w:t>
       </w:r>
       <w:r>
         <w:rPr>
@@ -3840,7 +3808,7 @@
           <w:noProof/>
           <w:sz w:val="28"/>
           <w:szCs w:val="28"/>
-          <w:lang w:val="ru-RU"/>
+          <w:lang w:val="en-US"/>
         </w:rPr>
         <w:drawing>
           <wp:inline distT="0" distB="0" distL="0" distR="0" wp14:anchorId="34A52EAC" wp14:editId="347EAA9B">
@@ -3927,58 +3895,27 @@
           <w:szCs w:val="28"/>
           <w:lang w:val="ru-RU"/>
         </w:rPr>
-        <w:t xml:space="preserve">Появляется </w:t>
-      </w:r>
-      <w:proofErr w:type="spellStart"/>
-      <w:r>
-        <w:rPr>
-          <w:rFonts w:ascii="Times New Roman" w:hAnsi="Times New Roman" w:cs="Times New Roman"/>
-          <w:sz w:val="28"/>
-          <w:szCs w:val="28"/>
-          <w:lang w:val="ru-RU"/>
-        </w:rPr>
-        <w:t>зядание</w:t>
-      </w:r>
-      <w:proofErr w:type="spellEnd"/>
-    </w:p>
-    <w:p>
-      <w:pPr>
-        <w:jc w:val="both"/>
-        <w:rPr>
-          <w:rFonts w:ascii="Times New Roman" w:hAnsi="Times New Roman" w:cs="Times New Roman"/>
-          <w:sz w:val="28"/>
-          <w:szCs w:val="28"/>
-          <w:lang w:val="ru-RU"/>
-        </w:rPr>
-      </w:pPr>
-      <w:r>
-        <w:rPr>
-          <w:rFonts w:ascii="Times New Roman" w:hAnsi="Times New Roman" w:cs="Times New Roman"/>
-          <w:sz w:val="28"/>
-          <w:szCs w:val="28"/>
-          <w:lang w:val="ru-RU"/>
-        </w:rPr>
-        <w:t xml:space="preserve">Комментарий – да вы охренели </w:t>
-      </w:r>
-      <w:proofErr w:type="spellStart"/>
-      <w:r>
-        <w:rPr>
-          <w:rFonts w:ascii="Times New Roman" w:hAnsi="Times New Roman" w:cs="Times New Roman"/>
-          <w:sz w:val="28"/>
-          <w:szCs w:val="28"/>
-          <w:lang w:val="ru-RU"/>
-        </w:rPr>
-        <w:t>нахрен</w:t>
-      </w:r>
-      <w:proofErr w:type="spellEnd"/>
-      <w:r>
-        <w:rPr>
-          <w:rFonts w:ascii="Times New Roman" w:hAnsi="Times New Roman" w:cs="Times New Roman"/>
-          <w:sz w:val="28"/>
-          <w:szCs w:val="28"/>
-          <w:lang w:val="ru-RU"/>
-        </w:rPr>
-        <w:t>!</w:t>
+        <w:t>Появляется зядание</w:t>
+      </w:r>
+    </w:p>
+    <w:p>
+      <w:pPr>
+        <w:jc w:val="both"/>
+        <w:rPr>
+          <w:rFonts w:ascii="Times New Roman" w:hAnsi="Times New Roman" w:cs="Times New Roman"/>
+          <w:sz w:val="28"/>
+          <w:szCs w:val="28"/>
+          <w:lang w:val="ru-RU"/>
+        </w:rPr>
+      </w:pPr>
+      <w:r>
+        <w:rPr>
+          <w:rFonts w:ascii="Times New Roman" w:hAnsi="Times New Roman" w:cs="Times New Roman"/>
+          <w:sz w:val="28"/>
+          <w:szCs w:val="28"/>
+          <w:lang w:val="ru-RU"/>
+        </w:rPr>
+        <w:t>Комментарий – да вы охренели нахрен!</w:t>
       </w:r>
     </w:p>
     <w:p>
@@ -4018,7 +3955,7 @@
           <w:noProof/>
           <w:sz w:val="28"/>
           <w:szCs w:val="28"/>
-          <w:lang w:val="ru-RU"/>
+          <w:lang w:val="en-US"/>
         </w:rPr>
         <w:drawing>
           <wp:inline distT="0" distB="0" distL="0" distR="0" wp14:anchorId="785C79F8" wp14:editId="7515F697">
@@ -4115,7 +4052,7 @@
           <w:noProof/>
           <w:sz w:val="28"/>
           <w:szCs w:val="28"/>
-          <w:lang w:val="ru-RU"/>
+          <w:lang w:val="en-US"/>
         </w:rPr>
         <w:lastRenderedPageBreak/>
         <w:drawing>
@@ -4192,27 +4129,7 @@
           <w:szCs w:val="28"/>
           <w:lang w:val="ru-RU"/>
         </w:rPr>
-        <w:t xml:space="preserve">В </w:t>
-      </w:r>
-      <w:proofErr w:type="spellStart"/>
-      <w:r>
-        <w:rPr>
-          <w:rFonts w:ascii="Times New Roman" w:hAnsi="Times New Roman" w:cs="Times New Roman"/>
-          <w:sz w:val="28"/>
-          <w:szCs w:val="28"/>
-          <w:lang w:val="ru-RU"/>
-        </w:rPr>
-        <w:t>конце-концов</w:t>
-      </w:r>
-      <w:proofErr w:type="spellEnd"/>
-      <w:r>
-        <w:rPr>
-          <w:rFonts w:ascii="Times New Roman" w:hAnsi="Times New Roman" w:cs="Times New Roman"/>
-          <w:sz w:val="28"/>
-          <w:szCs w:val="28"/>
-          <w:lang w:val="ru-RU"/>
-        </w:rPr>
-        <w:t>, вы получите вот такую картинку, и можно смело жать кнопку «</w:t>
+        <w:t>В конце-концов, вы получите вот такую картинку, и можно смело жать кнопку «</w:t>
       </w:r>
       <w:r>
         <w:rPr>
@@ -4278,7 +4195,7 @@
           <w:noProof/>
           <w:sz w:val="28"/>
           <w:szCs w:val="28"/>
-          <w:lang w:val="ru-RU"/>
+          <w:lang w:val="en-US"/>
         </w:rPr>
         <w:lastRenderedPageBreak/>
         <w:drawing>
@@ -4585,7 +4502,7 @@
           <w:noProof/>
           <w:sz w:val="28"/>
           <w:szCs w:val="28"/>
-          <w:lang w:val="ru-RU"/>
+          <w:lang w:val="en-US"/>
         </w:rPr>
         <w:drawing>
           <wp:inline distT="0" distB="0" distL="0" distR="0" wp14:anchorId="30C984CC" wp14:editId="18EA744B">
@@ -4682,7 +4599,7 @@
           <w:noProof/>
           <w:sz w:val="28"/>
           <w:szCs w:val="28"/>
-          <w:lang w:val="ru-RU"/>
+          <w:lang w:val="en-US"/>
         </w:rPr>
         <w:drawing>
           <wp:inline distT="0" distB="0" distL="0" distR="0" wp14:anchorId="2A510B22" wp14:editId="66CBC2B7">
@@ -4795,7 +4712,7 @@
           <w:noProof/>
           <w:sz w:val="28"/>
           <w:szCs w:val="28"/>
-          <w:lang w:val="ru-RU"/>
+          <w:lang w:val="en-US"/>
         </w:rPr>
         <w:lastRenderedPageBreak/>
         <w:drawing>
@@ -5291,7 +5208,7 @@
           <w:noProof/>
           <w:sz w:val="28"/>
           <w:szCs w:val="28"/>
-          <w:lang w:val="ru-RU"/>
+          <w:lang w:val="en-US"/>
         </w:rPr>
         <w:drawing>
           <wp:inline distT="0" distB="0" distL="0" distR="0" wp14:anchorId="014C04DB" wp14:editId="52EE6F71">
@@ -5432,7 +5349,7 @@
           <w:noProof/>
           <w:sz w:val="28"/>
           <w:szCs w:val="28"/>
-          <w:lang w:val="ru-RU"/>
+          <w:lang w:val="en-US"/>
         </w:rPr>
         <w:drawing>
           <wp:inline distT="0" distB="0" distL="0" distR="0" wp14:anchorId="654AFA69" wp14:editId="37A54A74">
@@ -5599,7 +5516,7 @@
           <w:noProof/>
           <w:sz w:val="28"/>
           <w:szCs w:val="28"/>
-          <w:lang w:val="ru-RU"/>
+          <w:lang w:val="en-US"/>
         </w:rPr>
         <w:drawing>
           <wp:inline distT="0" distB="0" distL="0" distR="0" wp14:anchorId="78389A0D" wp14:editId="1C350B89">
@@ -5716,7 +5633,7 @@
           <w:noProof/>
           <w:sz w:val="28"/>
           <w:szCs w:val="28"/>
-          <w:lang w:val="ru-RU"/>
+          <w:lang w:val="en-US"/>
         </w:rPr>
         <w:lastRenderedPageBreak/>
         <w:drawing>
@@ -5803,7 +5720,7 @@
           <w:noProof/>
           <w:sz w:val="28"/>
           <w:szCs w:val="28"/>
-          <w:lang w:val="ru-RU"/>
+          <w:lang w:val="en-US"/>
         </w:rPr>
         <w:drawing>
           <wp:inline distT="0" distB="0" distL="0" distR="0" wp14:anchorId="3B11F9A8" wp14:editId="7C4DC357">
@@ -5916,7 +5833,6 @@
         </w:rPr>
         <w:t xml:space="preserve">Здесь приводятся полезные ссылки, как на разделы сайта </w:t>
       </w:r>
-      <w:proofErr w:type="spellStart"/>
       <w:r>
         <w:rPr>
           <w:rFonts w:ascii="Times New Roman" w:hAnsi="Times New Roman" w:cs="Times New Roman"/>
@@ -5926,7 +5842,6 @@
         </w:rPr>
         <w:t>skillsimprover</w:t>
       </w:r>
-      <w:proofErr w:type="spellEnd"/>
       <w:r>
         <w:rPr>
           <w:rFonts w:ascii="Times New Roman" w:hAnsi="Times New Roman" w:cs="Times New Roman"/>
@@ -6087,21 +6002,8 @@
           <w:szCs w:val="28"/>
           <w:lang w:val="ru-RU"/>
         </w:rPr>
-        <w:t xml:space="preserve">есть </w:t>
-      </w:r>
-      <w:proofErr w:type="spellStart"/>
-      <w:r>
-        <w:rPr>
-          <w:rFonts w:ascii="Times New Roman" w:hAnsi="Times New Roman" w:cs="Times New Roman"/>
-          <w:i/>
-          <w:iCs/>
-          <w:sz w:val="28"/>
-          <w:szCs w:val="28"/>
-          <w:lang w:val="ru-RU"/>
-        </w:rPr>
-        <w:t>чё</w:t>
-      </w:r>
-      <w:proofErr w:type="spellEnd"/>
+        <w:t>есть чё</w:t>
+      </w:r>
       <w:r>
         <w:rPr>
           <w:rFonts w:ascii="Times New Roman" w:hAnsi="Times New Roman" w:cs="Times New Roman"/>
@@ -6123,7 +6025,7 @@
 </file>
 
 <file path=word/numbering.xml><?xml version="1.0" encoding="utf-8"?>
-<w:numbering xmlns:wpc="http://schemas.microsoft.com/office/word/2010/wordprocessingCanvas" xmlns:cx="http://schemas.microsoft.com/office/drawing/2014/chartex" xmlns:cx1="http://schemas.microsoft.com/office/drawing/2015/9/8/chartex" xmlns:cx2="http://schemas.microsoft.com/office/drawing/2015/10/21/chartex" xmlns:cx3="http://schemas.microsoft.com/office/drawing/2016/5/9/chartex" xmlns:cx4="http://schemas.microsoft.com/office/drawing/2016/5/10/chartex" xmlns:cx5="http://schemas.microsoft.com/office/drawing/2016/5/11/chartex" xmlns:cx6="http://schemas.microsoft.com/office/drawing/2016/5/12/chartex" xmlns:cx7="http://schemas.microsoft.com/office/drawing/2016/5/13/chartex" xmlns:cx8="http://schemas.microsoft.com/office/drawing/2016/5/14/chartex" xmlns:mc="http://schemas.openxmlformats.org/markup-compatibility/2006" xmlns:aink="http://schemas.microsoft.com/office/drawing/2016/ink" xmlns:am3d="http://schemas.microsoft.com/office/drawing/2017/model3d" xmlns:o="urn:schemas-microsoft-com:office:office" xmlns:oel="http://schemas.microsoft.com/office/2019/extlst" xmlns:r="http://schemas.openxmlformats.org/officeDocument/2006/relationships" xmlns:m="http://schemas.openxmlformats.org/officeDocument/2006/math" xmlns:v="urn:schemas-microsoft-com:vml" xmlns:wp14="http://schemas.microsoft.com/office/word/2010/wordprocessingDrawing" xmlns:wp="http://schemas.openxmlformats.org/drawingml/2006/wordprocessingDrawing" xmlns:w10="urn:schemas-microsoft-com:office:word" xmlns:w="http://schemas.openxmlformats.org/wordprocessingml/2006/main" xmlns:w14="http://schemas.microsoft.com/office/word/2010/wordml" xmlns:w15="http://schemas.microsoft.com/office/word/2012/wordml" xmlns:w16cex="http://schemas.microsoft.com/office/word/2018/wordml/cex" xmlns:w16cid="http://schemas.microsoft.com/office/word/2016/wordml/cid" xmlns:w16="http://schemas.microsoft.com/office/word/2018/wordml" xmlns:w16sdtdh="http://schemas.microsoft.com/office/word/2020/wordml/sdtdatahash" xmlns:w16se="http://schemas.microsoft.com/office/word/2015/wordml/symex" xmlns:wpg="http://schemas.microsoft.com/office/word/2010/wordprocessingGroup" xmlns:wpi="http://schemas.microsoft.com/office/word/2010/wordprocessingInk" xmlns:wne="http://schemas.microsoft.com/office/word/2006/wordml" xmlns:wps="http://schemas.microsoft.com/office/word/2010/wordprocessingShape" mc:Ignorable="w14 w15 w16se w16cid w16 w16cex w16sdtdh wp14">
+<w:numbering xmlns:wpc="http://schemas.microsoft.com/office/word/2010/wordprocessingCanvas" xmlns:cx="http://schemas.microsoft.com/office/drawing/2014/chartex" xmlns:mc="http://schemas.openxmlformats.org/markup-compatibility/2006" xmlns:o="urn:schemas-microsoft-com:office:office" xmlns:r="http://schemas.openxmlformats.org/officeDocument/2006/relationships" xmlns:m="http://schemas.openxmlformats.org/officeDocument/2006/math" xmlns:v="urn:schemas-microsoft-com:vml" xmlns:wp14="http://schemas.microsoft.com/office/word/2010/wordprocessingDrawing" xmlns:wp="http://schemas.openxmlformats.org/drawingml/2006/wordprocessingDrawing" xmlns:w10="urn:schemas-microsoft-com:office:word" xmlns:w="http://schemas.openxmlformats.org/wordprocessingml/2006/main" xmlns:w14="http://schemas.microsoft.com/office/word/2010/wordml" xmlns:w15="http://schemas.microsoft.com/office/word/2012/wordml" xmlns:w16se="http://schemas.microsoft.com/office/word/2015/wordml/symex" xmlns:wpg="http://schemas.microsoft.com/office/word/2010/wordprocessingGroup" xmlns:wpi="http://schemas.microsoft.com/office/word/2010/wordprocessingInk" xmlns:wne="http://schemas.microsoft.com/office/word/2006/wordml" xmlns:wps="http://schemas.microsoft.com/office/word/2010/wordprocessingShape" mc:Ignorable="w14 w15 w16se wp14">
   <w:abstractNum w:abstractNumId="0" w15:restartNumberingAfterBreak="0">
     <w:nsid w:val="043A6337"/>
     <w:multiLevelType w:val="hybridMultilevel"/>
@@ -6210,21 +6112,110 @@
       </w:pPr>
     </w:lvl>
   </w:abstractNum>
-  <w:num w:numId="1" w16cid:durableId="1093816779">
+  <w:abstractNum w:abstractNumId="1" w15:restartNumberingAfterBreak="0">
+    <w:nsid w:val="304A3148"/>
+    <w:multiLevelType w:val="hybridMultilevel"/>
+    <w:tmpl w:val="ACF6E93C"/>
+    <w:lvl w:ilvl="0" w:tplc="0409000F">
+      <w:start w:val="1"/>
+      <w:numFmt w:val="decimal"/>
+      <w:lvlText w:val="%1."/>
+      <w:lvlJc w:val="left"/>
+      <w:pPr>
+        <w:ind w:left="720" w:hanging="360"/>
+      </w:pPr>
+    </w:lvl>
+    <w:lvl w:ilvl="1" w:tplc="04090019" w:tentative="1">
+      <w:start w:val="1"/>
+      <w:numFmt w:val="lowerLetter"/>
+      <w:lvlText w:val="%2."/>
+      <w:lvlJc w:val="left"/>
+      <w:pPr>
+        <w:ind w:left="1440" w:hanging="360"/>
+      </w:pPr>
+    </w:lvl>
+    <w:lvl w:ilvl="2" w:tplc="0409001B" w:tentative="1">
+      <w:start w:val="1"/>
+      <w:numFmt w:val="lowerRoman"/>
+      <w:lvlText w:val="%3."/>
+      <w:lvlJc w:val="right"/>
+      <w:pPr>
+        <w:ind w:left="2160" w:hanging="180"/>
+      </w:pPr>
+    </w:lvl>
+    <w:lvl w:ilvl="3" w:tplc="0409000F" w:tentative="1">
+      <w:start w:val="1"/>
+      <w:numFmt w:val="decimal"/>
+      <w:lvlText w:val="%4."/>
+      <w:lvlJc w:val="left"/>
+      <w:pPr>
+        <w:ind w:left="2880" w:hanging="360"/>
+      </w:pPr>
+    </w:lvl>
+    <w:lvl w:ilvl="4" w:tplc="04090019" w:tentative="1">
+      <w:start w:val="1"/>
+      <w:numFmt w:val="lowerLetter"/>
+      <w:lvlText w:val="%5."/>
+      <w:lvlJc w:val="left"/>
+      <w:pPr>
+        <w:ind w:left="3600" w:hanging="360"/>
+      </w:pPr>
+    </w:lvl>
+    <w:lvl w:ilvl="5" w:tplc="0409001B" w:tentative="1">
+      <w:start w:val="1"/>
+      <w:numFmt w:val="lowerRoman"/>
+      <w:lvlText w:val="%6."/>
+      <w:lvlJc w:val="right"/>
+      <w:pPr>
+        <w:ind w:left="4320" w:hanging="180"/>
+      </w:pPr>
+    </w:lvl>
+    <w:lvl w:ilvl="6" w:tplc="0409000F" w:tentative="1">
+      <w:start w:val="1"/>
+      <w:numFmt w:val="decimal"/>
+      <w:lvlText w:val="%7."/>
+      <w:lvlJc w:val="left"/>
+      <w:pPr>
+        <w:ind w:left="5040" w:hanging="360"/>
+      </w:pPr>
+    </w:lvl>
+    <w:lvl w:ilvl="7" w:tplc="04090019" w:tentative="1">
+      <w:start w:val="1"/>
+      <w:numFmt w:val="lowerLetter"/>
+      <w:lvlText w:val="%8."/>
+      <w:lvlJc w:val="left"/>
+      <w:pPr>
+        <w:ind w:left="5760" w:hanging="360"/>
+      </w:pPr>
+    </w:lvl>
+    <w:lvl w:ilvl="8" w:tplc="0409001B" w:tentative="1">
+      <w:start w:val="1"/>
+      <w:numFmt w:val="lowerRoman"/>
+      <w:lvlText w:val="%9."/>
+      <w:lvlJc w:val="right"/>
+      <w:pPr>
+        <w:ind w:left="6480" w:hanging="180"/>
+      </w:pPr>
+    </w:lvl>
+  </w:abstractNum>
+  <w:num w:numId="1">
     <w:abstractNumId w:val="0"/>
+  </w:num>
+  <w:num w:numId="2">
+    <w:abstractNumId w:val="1"/>
   </w:num>
 </w:numbering>
 </file>
 
 <file path=word/styles.xml><?xml version="1.0" encoding="utf-8"?>
-<w:styles xmlns:mc="http://schemas.openxmlformats.org/markup-compatibility/2006" xmlns:r="http://schemas.openxmlformats.org/officeDocument/2006/relationships" xmlns:w="http://schemas.openxmlformats.org/wordprocessingml/2006/main" xmlns:w14="http://schemas.microsoft.com/office/word/2010/wordml" xmlns:w15="http://schemas.microsoft.com/office/word/2012/wordml" xmlns:w16cex="http://schemas.microsoft.com/office/word/2018/wordml/cex" xmlns:w16cid="http://schemas.microsoft.com/office/word/2016/wordml/cid" xmlns:w16="http://schemas.microsoft.com/office/word/2018/wordml" xmlns:w16sdtdh="http://schemas.microsoft.com/office/word/2020/wordml/sdtdatahash" xmlns:w16se="http://schemas.microsoft.com/office/word/2015/wordml/symex" mc:Ignorable="w14 w15 w16se w16cid w16 w16cex w16sdtdh">
+<w:styles xmlns:mc="http://schemas.openxmlformats.org/markup-compatibility/2006" xmlns:r="http://schemas.openxmlformats.org/officeDocument/2006/relationships" xmlns:w="http://schemas.openxmlformats.org/wordprocessingml/2006/main" xmlns:w14="http://schemas.microsoft.com/office/word/2010/wordml" xmlns:w15="http://schemas.microsoft.com/office/word/2012/wordml" xmlns:w16se="http://schemas.microsoft.com/office/word/2015/wordml/symex" mc:Ignorable="w14 w15 w16se">
   <w:docDefaults>
     <w:rPrDefault>
       <w:rPr>
         <w:rFonts w:asciiTheme="minorHAnsi" w:eastAsiaTheme="minorHAnsi" w:hAnsiTheme="minorHAnsi" w:cstheme="minorBidi"/>
         <w:sz w:val="22"/>
         <w:szCs w:val="22"/>
-        <w:lang w:val="ru-BY" w:eastAsia="en-US" w:bidi="ar-SA"/>
+        <w:lang w:eastAsia="en-US" w:bidi="ar-SA"/>
       </w:rPr>
     </w:rPrDefault>
     <w:pPrDefault>
@@ -6233,7 +6224,7 @@
       </w:pPr>
     </w:pPrDefault>
   </w:docDefaults>
-  <w:latentStyles w:defLockedState="0" w:defUIPriority="99" w:defSemiHidden="0" w:defUnhideWhenUsed="0" w:defQFormat="0" w:count="376">
+  <w:latentStyles w:defLockedState="0" w:defUIPriority="99" w:defSemiHidden="0" w:defUnhideWhenUsed="0" w:defQFormat="0" w:count="371">
     <w:lsdException w:name="Normal" w:uiPriority="0" w:qFormat="1"/>
     <w:lsdException w:name="heading 1" w:uiPriority="9" w:qFormat="1"/>
     <w:lsdException w:name="heading 2" w:semiHidden="1" w:uiPriority="9" w:unhideWhenUsed="1" w:qFormat="1"/>
@@ -6605,23 +6596,18 @@
     <w:lsdException w:name="List Table 5 Dark Accent 6" w:uiPriority="50"/>
     <w:lsdException w:name="List Table 6 Colorful Accent 6" w:uiPriority="51"/>
     <w:lsdException w:name="List Table 7 Colorful Accent 6" w:uiPriority="52"/>
-    <w:lsdException w:name="Mention" w:semiHidden="1" w:unhideWhenUsed="1"/>
-    <w:lsdException w:name="Smart Hyperlink" w:semiHidden="1" w:unhideWhenUsed="1"/>
-    <w:lsdException w:name="Hashtag" w:semiHidden="1" w:unhideWhenUsed="1"/>
-    <w:lsdException w:name="Unresolved Mention" w:semiHidden="1" w:unhideWhenUsed="1"/>
-    <w:lsdException w:name="Smart Link" w:semiHidden="1" w:unhideWhenUsed="1"/>
   </w:latentStyles>
-  <w:style w:type="paragraph" w:default="1" w:styleId="a">
+  <w:style w:type="paragraph" w:default="1" w:styleId="Normal">
     <w:name w:val="Normal"/>
     <w:qFormat/>
   </w:style>
-  <w:style w:type="character" w:default="1" w:styleId="a0">
+  <w:style w:type="character" w:default="1" w:styleId="DefaultParagraphFont">
     <w:name w:val="Default Paragraph Font"/>
     <w:uiPriority w:val="1"/>
     <w:semiHidden/>
     <w:unhideWhenUsed/>
   </w:style>
-  <w:style w:type="table" w:default="1" w:styleId="a1">
+  <w:style w:type="table" w:default="1" w:styleId="TableNormal">
     <w:name w:val="Normal Table"/>
     <w:uiPriority w:val="99"/>
     <w:semiHidden/>
@@ -6636,15 +6622,15 @@
       </w:tblCellMar>
     </w:tblPr>
   </w:style>
-  <w:style w:type="numbering" w:default="1" w:styleId="a2">
+  <w:style w:type="numbering" w:default="1" w:styleId="NoList">
     <w:name w:val="No List"/>
     <w:uiPriority w:val="99"/>
     <w:semiHidden/>
     <w:unhideWhenUsed/>
   </w:style>
-  <w:style w:type="character" w:styleId="a3">
+  <w:style w:type="character" w:styleId="Hyperlink">
     <w:name w:val="Hyperlink"/>
-    <w:basedOn w:val="a0"/>
+    <w:basedOn w:val="DefaultParagraphFont"/>
     <w:uiPriority w:val="99"/>
     <w:unhideWhenUsed/>
     <w:rsid w:val="009453A9"/>
@@ -6653,9 +6639,9 @@
       <w:u w:val="single"/>
     </w:rPr>
   </w:style>
-  <w:style w:type="character" w:styleId="a4">
+  <w:style w:type="character" w:customStyle="1" w:styleId="UnresolvedMention">
     <w:name w:val="Unresolved Mention"/>
-    <w:basedOn w:val="a0"/>
+    <w:basedOn w:val="DefaultParagraphFont"/>
     <w:uiPriority w:val="99"/>
     <w:semiHidden/>
     <w:unhideWhenUsed/>
@@ -6665,9 +6651,9 @@
       <w:shd w:val="clear" w:color="auto" w:fill="E1DFDD"/>
     </w:rPr>
   </w:style>
-  <w:style w:type="paragraph" w:styleId="a5">
+  <w:style w:type="paragraph" w:styleId="ListParagraph">
     <w:name w:val="List Paragraph"/>
-    <w:basedOn w:val="a"/>
+    <w:basedOn w:val="Normal"/>
     <w:uiPriority w:val="34"/>
     <w:qFormat/>
     <w:rsid w:val="007D78E2"/>

</xml_diff>